<commit_message>
Added logo with added 2.0 to PR
For sending out to other organizations: always nice to have an image along
</commit_message>
<xml_diff>
--- a/static/publications/Press/SSP_2.0_Press_Release.docx
+++ b/static/publications/Press/SSP_2.0_Press_Release.docx
@@ -1,7 +1,73 @@
 
 <file path=word/document.xml><?xml version="1.0" encoding="utf-8"?>
-<w:document xmlns:wpc="http://schemas.microsoft.com/office/word/2010/wordprocessingCanvas" xmlns:cx="http://schemas.microsoft.com/office/drawing/2014/chartex" xmlns:cx1="http://schemas.microsoft.com/office/drawing/2015/9/8/chartex" xmlns:cx2="http://schemas.microsoft.com/office/drawing/2015/10/21/chartex" xmlns:cx3="http://schemas.microsoft.com/office/drawing/2016/5/9/chartex" xmlns:cx4="http://schemas.microsoft.com/office/drawing/2016/5/10/chartex" xmlns:cx5="http://schemas.microsoft.com/office/drawing/2016/5/11/chartex" xmlns:cx6="http://schemas.microsoft.com/office/drawing/2016/5/12/chartex" xmlns:cx7="http://schemas.microsoft.com/office/drawing/2016/5/13/chartex" xmlns:cx8="http://schemas.microsoft.com/office/drawing/2016/5/14/chartex" xmlns:mc="http://schemas.openxmlformats.org/markup-compatibility/2006" xmlns:aink="http://schemas.microsoft.com/office/drawing/2016/ink" xmlns:am3d="http://schemas.microsoft.com/office/drawing/2017/model3d" xmlns:o="urn:schemas-microsoft-com:office:office" xmlns:oel="http://schemas.microsoft.com/office/2019/extlst" xmlns:r="http://schemas.openxmlformats.org/officeDocument/2006/relationships" xmlns:m="http://schemas.openxmlformats.org/officeDocument/2006/math" xmlns:v="urn:schemas-microsoft-com:vml" xmlns:wp14="http://schemas.microsoft.com/office/word/2010/wordprocessingDrawing" xmlns:wp="http://schemas.openxmlformats.org/drawingml/2006/wordprocessingDrawing" xmlns:w10="urn:schemas-microsoft-com:office:word" xmlns:w="http://schemas.openxmlformats.org/wordprocessingml/2006/main" xmlns:w14="http://schemas.microsoft.com/office/word/2010/wordml" xmlns:w15="http://schemas.microsoft.com/office/word/2012/wordml" xmlns:w16cex="http://schemas.microsoft.com/office/word/2018/wordml/cex" xmlns:w16cid="http://schemas.microsoft.com/office/word/2016/wordml/cid" xmlns:w16="http://schemas.microsoft.com/office/word/2018/wordml" xmlns:w16du="http://schemas.microsoft.com/office/word/2023/wordml/word16du" xmlns:w16sdtdh="http://schemas.microsoft.com/office/word/2020/wordml/sdtdatahash" xmlns:w16sdtfl="http://schemas.microsoft.com/office/word/2024/wordml/sdtformatlock" xmlns:w16se="http://schemas.microsoft.com/office/word/2015/wordml/symex" xmlns:wpg="http://schemas.microsoft.com/office/word/2010/wordprocessingGroup" xmlns:wpi="http://schemas.microsoft.com/office/word/2010/wordprocessingInk" xmlns:wne="http://schemas.microsoft.com/office/word/2006/wordml" xmlns:wps="http://schemas.microsoft.com/office/word/2010/wordprocessingShape" mc:Ignorable="w14 w15 w16se w16cid w16 w16cex w16sdtdh w16sdtfl w16du wp14">
+<w:document xmlns:wpc="http://schemas.microsoft.com/office/word/2010/wordprocessingCanvas" xmlns:cx="http://schemas.microsoft.com/office/drawing/2014/chartex" xmlns:cx1="http://schemas.microsoft.com/office/drawing/2015/9/8/chartex" xmlns:cx2="http://schemas.microsoft.com/office/drawing/2015/10/21/chartex" xmlns:cx3="http://schemas.microsoft.com/office/drawing/2016/5/9/chartex" xmlns:cx4="http://schemas.microsoft.com/office/drawing/2016/5/10/chartex" xmlns:cx5="http://schemas.microsoft.com/office/drawing/2016/5/11/chartex" xmlns:cx6="http://schemas.microsoft.com/office/drawing/2016/5/12/chartex" xmlns:cx7="http://schemas.microsoft.com/office/drawing/2016/5/13/chartex" xmlns:cx8="http://schemas.microsoft.com/office/drawing/2016/5/14/chartex" xmlns:mc="http://schemas.openxmlformats.org/markup-compatibility/2006" xmlns:aink="http://schemas.microsoft.com/office/drawing/2016/ink" xmlns:am3d="http://schemas.microsoft.com/office/drawing/2017/model3d" xmlns:o="urn:schemas-microsoft-com:office:office" xmlns:oel="http://schemas.microsoft.com/office/2019/extlst" xmlns:r="http://schemas.openxmlformats.org/officeDocument/2006/relationships" xmlns:m="http://schemas.openxmlformats.org/officeDocument/2006/math" xmlns:v="urn:schemas-microsoft-com:vml" xmlns:wp14="http://schemas.microsoft.com/office/word/2010/wordprocessingDrawing" xmlns:wp="http://schemas.openxmlformats.org/drawingml/2006/wordprocessingDrawing" xmlns:w10="urn:schemas-microsoft-com:office:word" xmlns:w="http://schemas.openxmlformats.org/wordprocessingml/2006/main" xmlns:w14="http://schemas.microsoft.com/office/word/2010/wordml" xmlns:w15="http://schemas.microsoft.com/office/word/2012/wordml" xmlns:w16cex="http://schemas.microsoft.com/office/word/2018/wordml/cex" xmlns:w16cid="http://schemas.microsoft.com/office/word/2016/wordml/cid" xmlns:w16="http://schemas.microsoft.com/office/word/2018/wordml" xmlns:w16du="http://schemas.microsoft.com/office/word/2023/wordml/word16du" xmlns:w16sdtdh="http://schemas.microsoft.com/office/word/2020/wordml/sdtdatahash" xmlns:w16se="http://schemas.microsoft.com/office/word/2015/wordml/symex" xmlns:wpg="http://schemas.microsoft.com/office/word/2010/wordprocessingGroup" xmlns:wpi="http://schemas.microsoft.com/office/word/2010/wordprocessingInk" xmlns:wne="http://schemas.microsoft.com/office/word/2006/wordml" xmlns:wps="http://schemas.microsoft.com/office/word/2010/wordprocessingShape" mc:Ignorable="w14 w15 w16se w16cid w16 w16cex w16sdtdh w16du wp14">
   <w:body>
+    <w:p>
+      <w:pPr>
+        <w:shd w:val="clear" w:color="auto" w:fill="FFFFFF"/>
+        <w:spacing w:before="288" w:after="120" w:line="240" w:lineRule="auto"/>
+        <w:jc w:val="center"/>
+        <w:outlineLvl w:val="0"/>
+        <w:rPr>
+          <w:rFonts w:ascii="Segoe UI" w:eastAsia="Times New Roman" w:hAnsi="Segoe UI" w:cs="Segoe UI"/>
+          <w:color w:val="212529"/>
+          <w:kern w:val="36"/>
+          <w:sz w:val="48"/>
+          <w:szCs w:val="48"/>
+        </w:rPr>
+      </w:pPr>
+      <w:r>
+        <w:rPr>
+          <w:rFonts w:ascii="Segoe UI" w:eastAsia="Times New Roman" w:hAnsi="Segoe UI" w:cs="Segoe UI"/>
+          <w:noProof/>
+          <w:color w:val="212529"/>
+          <w:kern w:val="36"/>
+          <w:sz w:val="48"/>
+          <w:szCs w:val="48"/>
+        </w:rPr>
+        <w:drawing>
+          <wp:inline distT="0" distB="0" distL="0" distR="0" wp14:anchorId="1815B7F5" wp14:editId="3238598E">
+            <wp:extent cx="2200275" cy="1337324"/>
+            <wp:effectExtent l="0" t="0" r="0" b="0"/>
+            <wp:docPr id="1571624421" name="Picture 1" descr="A logo with text and numbers&#10;&#10;Description automatically generated with medium confidence"/>
+            <wp:cNvGraphicFramePr>
+              <a:graphicFrameLocks xmlns:a="http://schemas.openxmlformats.org/drawingml/2006/main" noChangeAspect="1"/>
+            </wp:cNvGraphicFramePr>
+            <a:graphic xmlns:a="http://schemas.openxmlformats.org/drawingml/2006/main">
+              <a:graphicData uri="http://schemas.openxmlformats.org/drawingml/2006/picture">
+                <pic:pic xmlns:pic="http://schemas.openxmlformats.org/drawingml/2006/picture">
+                  <pic:nvPicPr>
+                    <pic:cNvPr id="1571624421" name="Picture 1" descr="A logo with text and numbers&#10;&#10;Description automatically generated with medium confidence"/>
+                    <pic:cNvPicPr/>
+                  </pic:nvPicPr>
+                  <pic:blipFill>
+                    <a:blip r:embed="rId7" cstate="print">
+                      <a:extLst>
+                        <a:ext uri="{28A0092B-C50C-407E-A947-70E740481C1C}">
+                          <a14:useLocalDpi xmlns:a14="http://schemas.microsoft.com/office/drawing/2010/main" val="0"/>
+                        </a:ext>
+                      </a:extLst>
+                    </a:blip>
+                    <a:stretch>
+                      <a:fillRect/>
+                    </a:stretch>
+                  </pic:blipFill>
+                  <pic:spPr>
+                    <a:xfrm>
+                      <a:off x="0" y="0"/>
+                      <a:ext cx="2221060" cy="1349957"/>
+                    </a:xfrm>
+                    <a:prstGeom prst="rect">
+                      <a:avLst/>
+                    </a:prstGeom>
+                  </pic:spPr>
+                </pic:pic>
+              </a:graphicData>
+            </a:graphic>
+          </wp:inline>
+        </w:drawing>
+      </w:r>
+    </w:p>
     <w:p>
       <w:pPr>
         <w:shd w:val="clear" w:color="auto" w:fill="FFFFFF"/>
@@ -129,6 +195,20 @@
     <w:p>
       <w:pPr>
         <w:shd w:val="clear" w:color="auto" w:fill="FFFFFF"/>
+        <w:spacing w:before="288" w:after="120" w:line="240" w:lineRule="auto"/>
+        <w:outlineLvl w:val="0"/>
+        <w:rPr>
+          <w:rFonts w:ascii="Segoe UI" w:eastAsia="Times New Roman" w:hAnsi="Segoe UI" w:cs="Segoe UI"/>
+          <w:color w:val="212529"/>
+          <w:kern w:val="36"/>
+          <w:sz w:val="48"/>
+          <w:szCs w:val="48"/>
+        </w:rPr>
+      </w:pPr>
+    </w:p>
+    <w:p>
+      <w:pPr>
+        <w:shd w:val="clear" w:color="auto" w:fill="FFFFFF"/>
         <w:spacing w:after="100" w:afterAutospacing="1" w:line="240" w:lineRule="auto"/>
         <w:rPr>
           <w:rFonts w:ascii="Segoe UI" w:eastAsia="Times New Roman" w:hAnsi="Segoe UI" w:cs="Segoe UI"/>
@@ -148,7 +228,7 @@
         </w:rPr>
         <w:t>The </w:t>
       </w:r>
-      <w:hyperlink r:id="rId7" w:history="1">
+      <w:hyperlink r:id="rId8" w:history="1">
         <w:r>
           <w:rPr>
             <w:rFonts w:ascii="Segoe UI" w:eastAsia="Times New Roman" w:hAnsi="Segoe UI" w:cs="Segoe UI"/>
@@ -353,7 +433,7 @@
         </w:rPr>
         <w:t>.0, now released by the </w:t>
       </w:r>
-      <w:hyperlink r:id="rId8" w:history="1">
+      <w:hyperlink r:id="rId9" w:history="1">
         <w:r>
           <w:rPr>
             <w:rFonts w:ascii="Segoe UI" w:eastAsia="Times New Roman" w:hAnsi="Segoe UI" w:cs="Segoe UI"/>
@@ -563,7 +643,7 @@
         </w:rPr>
         <w:t xml:space="preserve"> the widely adopted </w:t>
       </w:r>
-      <w:hyperlink r:id="rId9" w:history="1">
+      <w:hyperlink r:id="rId10" w:history="1">
         <w:r>
           <w:rPr>
             <w:rStyle w:val="Hyperlink"/>
@@ -757,27 +837,7 @@
           <w:sz w:val="24"/>
           <w:szCs w:val="24"/>
         </w:rPr>
-        <w:t xml:space="preserve">. The rapid digitalization of the engineering development process, and the growing </w:t>
-      </w:r>
-      <w:proofErr w:type="gramStart"/>
-      <w:r>
-        <w:rPr>
-          <w:rFonts w:ascii="Segoe UI" w:eastAsia="Times New Roman" w:hAnsi="Segoe UI" w:cs="Segoe UI"/>
-          <w:color w:val="212529"/>
-          <w:sz w:val="24"/>
-          <w:szCs w:val="24"/>
-        </w:rPr>
-        <w:t>needs</w:t>
-      </w:r>
-      <w:proofErr w:type="gramEnd"/>
-      <w:r>
-        <w:rPr>
-          <w:rFonts w:ascii="Segoe UI" w:eastAsia="Times New Roman" w:hAnsi="Segoe UI" w:cs="Segoe UI"/>
-          <w:color w:val="212529"/>
-          <w:sz w:val="24"/>
-          <w:szCs w:val="24"/>
-        </w:rPr>
-        <w:t xml:space="preserve"> for collaboration between suppliers and OEMs require technical advances to </w:t>
+        <w:t xml:space="preserve">. The rapid digitalization of the engineering development process, and the growing needs for collaboration between suppliers and OEMs require technical advances to </w:t>
       </w:r>
       <w:r>
         <w:rPr>
@@ -849,6 +909,7 @@
           <w:sz w:val="24"/>
           <w:szCs w:val="24"/>
         </w:rPr>
+        <w:lastRenderedPageBreak/>
         <w:t>Architecture Exchange.</w:t>
       </w:r>
       <w:r>
@@ -931,17 +992,7 @@
           <w:sz w:val="24"/>
           <w:szCs w:val="24"/>
         </w:rPr>
-        <w:t>FMI 3.0 enable high-quality, robust co-</w:t>
-      </w:r>
-      <w:r>
-        <w:rPr>
-          <w:rFonts w:ascii="Segoe UI" w:eastAsia="Times New Roman" w:hAnsi="Segoe UI" w:cs="Segoe UI"/>
-          <w:color w:val="212529"/>
-          <w:sz w:val="24"/>
-          <w:szCs w:val="24"/>
-        </w:rPr>
-        <w:lastRenderedPageBreak/>
-        <w:t xml:space="preserve">simulation of complex </w:t>
+        <w:t xml:space="preserve">FMI 3.0 enable high-quality, robust co-simulation of complex </w:t>
       </w:r>
       <w:r>
         <w:rPr>
@@ -1445,36 +1496,26 @@
           <w:sz w:val="24"/>
           <w:szCs w:val="24"/>
         </w:rPr>
-        <w:t>up Units (FMUs</w:t>
-      </w:r>
-      <w:proofErr w:type="gramStart"/>
-      <w:r>
-        <w:rPr>
-          <w:rFonts w:ascii="Segoe UI" w:eastAsia="Times New Roman" w:hAnsi="Segoe UI" w:cs="Segoe UI"/>
-          <w:color w:val="212529"/>
-          <w:sz w:val="24"/>
-          <w:szCs w:val="24"/>
-        </w:rPr>
-        <w:t>),</w:t>
-      </w:r>
-      <w:proofErr w:type="gramEnd"/>
-      <w:r>
-        <w:rPr>
-          <w:rFonts w:ascii="Segoe UI" w:eastAsia="Times New Roman" w:hAnsi="Segoe UI" w:cs="Segoe UI"/>
-          <w:color w:val="212529"/>
-          <w:sz w:val="24"/>
-          <w:szCs w:val="24"/>
-        </w:rPr>
-        <w:t xml:space="preserve"> the models compliant to FMI. </w:t>
-      </w:r>
-      <w:r>
-        <w:rPr>
-          <w:rFonts w:ascii="Segoe UI" w:eastAsia="Times New Roman" w:hAnsi="Segoe UI" w:cs="Segoe UI"/>
-          <w:color w:val="212529"/>
-          <w:sz w:val="24"/>
-          <w:szCs w:val="24"/>
-        </w:rPr>
-        <w:t xml:space="preserve">SSP 2.0 </w:t>
+        <w:t xml:space="preserve">up Units (FMUs), the models compliant to FMI. </w:t>
+      </w:r>
+      <w:r>
+        <w:rPr>
+          <w:rFonts w:ascii="Segoe UI" w:eastAsia="Times New Roman" w:hAnsi="Segoe UI" w:cs="Segoe UI"/>
+          <w:color w:val="212529"/>
+          <w:sz w:val="24"/>
+          <w:szCs w:val="24"/>
+        </w:rPr>
+        <w:t xml:space="preserve">SSP </w:t>
+      </w:r>
+      <w:r>
+        <w:rPr>
+          <w:rFonts w:ascii="Segoe UI" w:eastAsia="Times New Roman" w:hAnsi="Segoe UI" w:cs="Segoe UI"/>
+          <w:color w:val="212529"/>
+          <w:sz w:val="24"/>
+          <w:szCs w:val="24"/>
+        </w:rPr>
+        <w:lastRenderedPageBreak/>
+        <w:t xml:space="preserve">2.0 </w:t>
       </w:r>
       <w:r>
         <w:rPr>
@@ -1596,7 +1637,7 @@
         </w:rPr>
         <w:t xml:space="preserve">change description in the </w:t>
       </w:r>
-      <w:hyperlink r:id="rId10" w:anchor="_changes_in_2_0_0" w:history="1">
+      <w:hyperlink r:id="rId11" w:anchor="_changes_in_2_0_0" w:history="1">
         <w:r>
           <w:rPr>
             <w:rStyle w:val="Hyperlink"/>
@@ -1617,7 +1658,7 @@
         </w:rPr>
         <w:t xml:space="preserve">, and the </w:t>
       </w:r>
-      <w:hyperlink r:id="rId11" w:history="1">
+      <w:hyperlink r:id="rId12" w:history="1">
         <w:r>
           <w:rPr>
             <w:rStyle w:val="Hyperlink"/>
@@ -1642,41 +1683,28 @@
     <w:p>
       <w:pPr>
         <w:shd w:val="clear" w:color="auto" w:fill="FFFFFF"/>
-        <w:spacing w:after="100" w:afterAutospacing="1" w:line="240" w:lineRule="auto"/>
-        <w:rPr>
-          <w:rFonts w:ascii="Segoe UI" w:eastAsia="Times New Roman" w:hAnsi="Segoe UI" w:cs="Segoe UI"/>
-          <w:color w:val="212529"/>
-          <w:sz w:val="24"/>
-          <w:szCs w:val="24"/>
-        </w:rPr>
-      </w:pPr>
+        <w:spacing w:before="288" w:after="120" w:line="240" w:lineRule="auto"/>
+        <w:outlineLvl w:val="1"/>
+        <w:rPr>
+          <w:rFonts w:ascii="Segoe UI" w:eastAsia="Times New Roman" w:hAnsi="Segoe UI" w:cs="Segoe UI"/>
+          <w:color w:val="212529"/>
+          <w:sz w:val="36"/>
+          <w:szCs w:val="36"/>
+        </w:rPr>
+      </w:pPr>
+      <w:r>
+        <w:rPr>
+          <w:rFonts w:ascii="Segoe UI" w:eastAsia="Times New Roman" w:hAnsi="Segoe UI" w:cs="Segoe UI"/>
+          <w:color w:val="212529"/>
+          <w:sz w:val="36"/>
+          <w:szCs w:val="36"/>
+        </w:rPr>
+        <w:t>About the Modelica Association</w:t>
+      </w:r>
     </w:p>
     <w:p>
       <w:pPr>
         <w:shd w:val="clear" w:color="auto" w:fill="FFFFFF"/>
-        <w:spacing w:before="288" w:after="120" w:line="240" w:lineRule="auto"/>
-        <w:outlineLvl w:val="1"/>
-        <w:rPr>
-          <w:rFonts w:ascii="Segoe UI" w:eastAsia="Times New Roman" w:hAnsi="Segoe UI" w:cs="Segoe UI"/>
-          <w:color w:val="212529"/>
-          <w:sz w:val="36"/>
-          <w:szCs w:val="36"/>
-        </w:rPr>
-      </w:pPr>
-      <w:r>
-        <w:rPr>
-          <w:rFonts w:ascii="Segoe UI" w:eastAsia="Times New Roman" w:hAnsi="Segoe UI" w:cs="Segoe UI"/>
-          <w:color w:val="212529"/>
-          <w:sz w:val="36"/>
-          <w:szCs w:val="36"/>
-        </w:rPr>
-        <w:lastRenderedPageBreak/>
-        <w:t>About the Modelica Association</w:t>
-      </w:r>
-    </w:p>
-    <w:p>
-      <w:pPr>
-        <w:shd w:val="clear" w:color="auto" w:fill="FFFFFF"/>
         <w:spacing w:after="100" w:afterAutospacing="1" w:line="240" w:lineRule="auto"/>
         <w:rPr>
           <w:rFonts w:ascii="Segoe UI" w:eastAsia="Times New Roman" w:hAnsi="Segoe UI" w:cs="Segoe UI"/>
@@ -1694,7 +1722,7 @@
         </w:rPr>
         <w:t>The Modelica Association (MA) is a non-profit organization incorporated in Sweden with the mission to develop open-access, royalty-free, coordinated standards for the development and verification of cyber-physical systems. The open and royalty-free nature of the standards supports a rich eco-system of open-source and commercial solutions. The MA projects provide open-source assets, compliance checkers, and infrastructure to simplify the process of standards adoption, all publicly available under the </w:t>
       </w:r>
-      <w:hyperlink r:id="rId12" w:history="1">
+      <w:hyperlink r:id="rId13" w:history="1">
         <w:r>
           <w:rPr>
             <w:rFonts w:ascii="Segoe UI" w:eastAsia="Times New Roman" w:hAnsi="Segoe UI" w:cs="Segoe UI"/>
@@ -1715,7 +1743,7 @@
         </w:rPr>
         <w:t>, and organizes regular open-access conferences, with all papers available on the </w:t>
       </w:r>
-      <w:hyperlink r:id="rId13" w:history="1">
+      <w:hyperlink r:id="rId14" w:history="1">
         <w:r>
           <w:rPr>
             <w:rFonts w:ascii="Segoe UI" w:eastAsia="Times New Roman" w:hAnsi="Segoe UI" w:cs="Segoe UI"/>
@@ -1736,72 +1764,18 @@
         </w:rPr>
         <w:t>. The Modelica Association standards are endorsed and recommended by many professional societies in the modeling and systems engineering domain: </w:t>
       </w:r>
-      <w:proofErr w:type="spellStart"/>
-      <w:r>
-        <w:rPr>
-          <w:rFonts w:ascii="Segoe UI" w:eastAsia="Times New Roman" w:hAnsi="Segoe UI" w:cs="Segoe UI"/>
-          <w:color w:val="212529"/>
-          <w:sz w:val="24"/>
-          <w:szCs w:val="24"/>
-        </w:rPr>
-        <w:fldChar w:fldCharType="begin"/>
-      </w:r>
-      <w:r>
-        <w:rPr>
-          <w:rFonts w:ascii="Segoe UI" w:eastAsia="Times New Roman" w:hAnsi="Segoe UI" w:cs="Segoe UI"/>
-          <w:color w:val="212529"/>
-          <w:sz w:val="24"/>
-          <w:szCs w:val="24"/>
-        </w:rPr>
-        <w:instrText xml:space="preserve"> HYPERLINK "http://prostep.org/" </w:instrText>
-      </w:r>
-      <w:r>
-        <w:rPr>
-          <w:rFonts w:ascii="Segoe UI" w:eastAsia="Times New Roman" w:hAnsi="Segoe UI" w:cs="Segoe UI"/>
-          <w:color w:val="212529"/>
-          <w:sz w:val="24"/>
-          <w:szCs w:val="24"/>
-        </w:rPr>
-      </w:r>
-      <w:r>
-        <w:rPr>
-          <w:rFonts w:ascii="Segoe UI" w:eastAsia="Times New Roman" w:hAnsi="Segoe UI" w:cs="Segoe UI"/>
-          <w:color w:val="212529"/>
-          <w:sz w:val="24"/>
-          <w:szCs w:val="24"/>
-        </w:rPr>
-        <w:fldChar w:fldCharType="separate"/>
-      </w:r>
-      <w:r>
-        <w:rPr>
-          <w:rFonts w:ascii="Segoe UI" w:eastAsia="Times New Roman" w:hAnsi="Segoe UI" w:cs="Segoe UI"/>
-          <w:color w:val="007BFF"/>
-          <w:sz w:val="24"/>
-          <w:szCs w:val="24"/>
-          <w:u w:val="single"/>
-        </w:rPr>
-        <w:t>Prostep</w:t>
-      </w:r>
-      <w:proofErr w:type="spellEnd"/>
-      <w:r>
-        <w:rPr>
-          <w:rFonts w:ascii="Segoe UI" w:eastAsia="Times New Roman" w:hAnsi="Segoe UI" w:cs="Segoe UI"/>
-          <w:color w:val="007BFF"/>
-          <w:sz w:val="24"/>
-          <w:szCs w:val="24"/>
-          <w:u w:val="single"/>
-        </w:rPr>
-        <w:t xml:space="preserve"> IVIP</w:t>
-      </w:r>
-      <w:r>
-        <w:rPr>
-          <w:rFonts w:ascii="Segoe UI" w:eastAsia="Times New Roman" w:hAnsi="Segoe UI" w:cs="Segoe UI"/>
-          <w:color w:val="212529"/>
-          <w:sz w:val="24"/>
-          <w:szCs w:val="24"/>
-        </w:rPr>
-        <w:fldChar w:fldCharType="end"/>
-      </w:r>
+      <w:hyperlink r:id="rId15" w:history="1">
+        <w:r>
+          <w:rPr>
+            <w:rFonts w:ascii="Segoe UI" w:eastAsia="Times New Roman" w:hAnsi="Segoe UI" w:cs="Segoe UI"/>
+            <w:color w:val="007BFF"/>
+            <w:sz w:val="24"/>
+            <w:szCs w:val="24"/>
+            <w:u w:val="single"/>
+          </w:rPr>
+          <w:t>Prostep IVIP</w:t>
+        </w:r>
+      </w:hyperlink>
       <w:r>
         <w:rPr>
           <w:rFonts w:ascii="Segoe UI" w:eastAsia="Times New Roman" w:hAnsi="Segoe UI" w:cs="Segoe UI"/>
@@ -1811,7 +1785,7 @@
         </w:rPr>
         <w:t>, </w:t>
       </w:r>
-      <w:hyperlink r:id="rId14" w:history="1">
+      <w:hyperlink r:id="rId16" w:history="1">
         <w:r>
           <w:rPr>
             <w:rFonts w:ascii="Segoe UI" w:eastAsia="Times New Roman" w:hAnsi="Segoe UI" w:cs="Segoe UI"/>
@@ -1832,7 +1806,7 @@
         </w:rPr>
         <w:t>, </w:t>
       </w:r>
-      <w:hyperlink r:id="rId15" w:history="1">
+      <w:hyperlink r:id="rId17" w:history="1">
         <w:r>
           <w:rPr>
             <w:rFonts w:ascii="Segoe UI" w:eastAsia="Times New Roman" w:hAnsi="Segoe UI" w:cs="Segoe UI"/>
@@ -1853,7 +1827,7 @@
         </w:rPr>
         <w:t>, and </w:t>
       </w:r>
-      <w:hyperlink r:id="rId16" w:history="1">
+      <w:hyperlink r:id="rId18" w:history="1">
         <w:r>
           <w:rPr>
             <w:rFonts w:ascii="Segoe UI" w:eastAsia="Times New Roman" w:hAnsi="Segoe UI" w:cs="Segoe UI"/>
@@ -1978,7 +1952,7 @@
                     </pic:cNvPicPr>
                   </pic:nvPicPr>
                   <pic:blipFill>
-                    <a:blip r:embed="rId17" cstate="print">
+                    <a:blip r:embed="rId19" cstate="print">
                       <a:extLst>
                         <a:ext uri="{28A0092B-C50C-407E-A947-70E740481C1C}">
                           <a14:useLocalDpi xmlns:a14="http://schemas.microsoft.com/office/drawing/2010/main" val="0"/>
@@ -2027,7 +2001,7 @@
         </w:rPr>
         <w:t xml:space="preserve">Website: </w:t>
       </w:r>
-      <w:hyperlink r:id="rId18" w:history="1">
+      <w:hyperlink r:id="rId20" w:history="1">
         <w:r>
           <w:rPr>
             <w:rStyle w:val="Hyperlink"/>
@@ -2059,7 +2033,7 @@
         </w:rPr>
         <w:t xml:space="preserve">Email: </w:t>
       </w:r>
-      <w:hyperlink r:id="rId19" w:history="1">
+      <w:hyperlink r:id="rId21" w:history="1">
         <w:r>
           <w:rPr>
             <w:rStyle w:val="Hyperlink"/>
@@ -2116,10 +2090,10 @@
                     </pic:cNvPicPr>
                   </pic:nvPicPr>
                   <pic:blipFill>
-                    <a:blip r:embed="rId20">
+                    <a:blip r:embed="rId22">
                       <a:extLst>
                         <a:ext uri="{96DAC541-7B7A-43D3-8B79-37D633B846F1}">
-                          <asvg:svgBlip xmlns:asvg="http://schemas.microsoft.com/office/drawing/2016/SVG/main" r:embed="rId21"/>
+                          <asvg:svgBlip xmlns:asvg="http://schemas.microsoft.com/office/drawing/2016/SVG/main" r:embed="rId23"/>
                         </a:ext>
                       </a:extLst>
                     </a:blip>
@@ -2200,7 +2174,7 @@
         </w:rPr>
         <w:t xml:space="preserve">Website: </w:t>
       </w:r>
-      <w:hyperlink r:id="rId22" w:history="1">
+      <w:hyperlink r:id="rId24" w:history="1">
         <w:r>
           <w:rPr>
             <w:rStyle w:val="Hyperlink"/>
@@ -2208,25 +2182,7 @@
             <w:sz w:val="24"/>
             <w:szCs w:val="24"/>
           </w:rPr>
-          <w:t>https://ssp-s</w:t>
-        </w:r>
-        <w:r>
-          <w:rPr>
-            <w:rStyle w:val="Hyperlink"/>
-            <w:rFonts w:ascii="Segoe UI" w:eastAsia="Times New Roman" w:hAnsi="Segoe UI" w:cs="Segoe UI"/>
-            <w:sz w:val="24"/>
-            <w:szCs w:val="24"/>
-          </w:rPr>
-          <w:t>t</w:t>
-        </w:r>
-        <w:r>
-          <w:rPr>
-            <w:rStyle w:val="Hyperlink"/>
-            <w:rFonts w:ascii="Segoe UI" w:eastAsia="Times New Roman" w:hAnsi="Segoe UI" w:cs="Segoe UI"/>
-            <w:sz w:val="24"/>
-            <w:szCs w:val="24"/>
-          </w:rPr>
-          <w:t>andard.org/</w:t>
+          <w:t>https://ssp-standard.org/</w:t>
         </w:r>
       </w:hyperlink>
     </w:p>
@@ -2254,7 +2210,7 @@
         </w:rPr>
         <w:t xml:space="preserve">Email: </w:t>
       </w:r>
-      <w:hyperlink r:id="rId23" w:history="1">
+      <w:hyperlink r:id="rId25" w:history="1">
         <w:r>
           <w:rPr>
             <w:rStyle w:val="Hyperlink"/>
@@ -2342,52 +2298,7 @@
           <w:sz w:val="24"/>
           <w:szCs w:val="24"/>
         </w:rPr>
-        <w:t xml:space="preserve">SSP </w:t>
-      </w:r>
-      <w:r>
-        <w:rPr>
-          <w:rFonts w:ascii="Segoe UI" w:eastAsia="Times New Roman" w:hAnsi="Segoe UI" w:cs="Segoe UI"/>
-          <w:color w:val="212529"/>
-          <w:sz w:val="24"/>
-          <w:szCs w:val="24"/>
-        </w:rPr>
-        <w:t xml:space="preserve">Deputy </w:t>
-      </w:r>
-      <w:r>
-        <w:rPr>
-          <w:rFonts w:ascii="Segoe UI" w:eastAsia="Times New Roman" w:hAnsi="Segoe UI" w:cs="Segoe UI"/>
-          <w:color w:val="212529"/>
-          <w:sz w:val="24"/>
-          <w:szCs w:val="24"/>
-        </w:rPr>
-        <w:t xml:space="preserve">Project Leader: </w:t>
-      </w:r>
-      <w:r>
-        <w:rPr>
-          <w:rFonts w:ascii="Segoe UI" w:eastAsia="Times New Roman" w:hAnsi="Segoe UI" w:cs="Segoe UI"/>
-          <w:color w:val="212529"/>
-          <w:sz w:val="24"/>
-          <w:szCs w:val="24"/>
-        </w:rPr>
-        <w:t>Pierre R. Mai</w:t>
-      </w:r>
-      <w:r>
-        <w:rPr>
-          <w:rFonts w:ascii="Segoe UI" w:eastAsia="Times New Roman" w:hAnsi="Segoe UI" w:cs="Segoe UI"/>
-          <w:color w:val="212529"/>
-          <w:sz w:val="24"/>
-          <w:szCs w:val="24"/>
-        </w:rPr>
-        <w:t xml:space="preserve">, </w:t>
-      </w:r>
-      <w:r>
-        <w:rPr>
-          <w:rFonts w:ascii="Segoe UI" w:eastAsia="Times New Roman" w:hAnsi="Segoe UI" w:cs="Segoe UI"/>
-          <w:color w:val="212529"/>
-          <w:sz w:val="24"/>
-          <w:szCs w:val="24"/>
-        </w:rPr>
-        <w:t>PMSF</w:t>
+        <w:t>SSP Deputy Project Leader: Pierre R. Mai, PMSF</w:t>
       </w:r>
     </w:p>
     <w:p>
@@ -2453,47 +2364,7 @@
           <w:sz w:val="24"/>
           <w:szCs w:val="24"/>
         </w:rPr>
-        <w:t xml:space="preserve">AVL List GmbH, Austria; Robert Bosch GmbH, Germany; Dassault </w:t>
-      </w:r>
-      <w:proofErr w:type="spellStart"/>
-      <w:r>
-        <w:rPr>
-          <w:rFonts w:ascii="Segoe UI" w:eastAsia="Times New Roman" w:hAnsi="Segoe UI" w:cs="Segoe UI"/>
-          <w:color w:val="212529"/>
-          <w:sz w:val="24"/>
-          <w:szCs w:val="24"/>
-        </w:rPr>
-        <w:t>Systèmes</w:t>
-      </w:r>
-      <w:proofErr w:type="spellEnd"/>
-      <w:r>
-        <w:rPr>
-          <w:rFonts w:ascii="Segoe UI" w:eastAsia="Times New Roman" w:hAnsi="Segoe UI" w:cs="Segoe UI"/>
-          <w:color w:val="212529"/>
-          <w:sz w:val="24"/>
-          <w:szCs w:val="24"/>
-        </w:rPr>
-        <w:t xml:space="preserve">, France, Germany, and Sweden; </w:t>
-      </w:r>
-      <w:proofErr w:type="spellStart"/>
-      <w:r>
-        <w:rPr>
-          <w:rFonts w:ascii="Segoe UI" w:eastAsia="Times New Roman" w:hAnsi="Segoe UI" w:cs="Segoe UI"/>
-          <w:color w:val="212529"/>
-          <w:sz w:val="24"/>
-          <w:szCs w:val="24"/>
-        </w:rPr>
-        <w:t>dSPACE</w:t>
-      </w:r>
-      <w:proofErr w:type="spellEnd"/>
-      <w:r>
-        <w:rPr>
-          <w:rFonts w:ascii="Segoe UI" w:eastAsia="Times New Roman" w:hAnsi="Segoe UI" w:cs="Segoe UI"/>
-          <w:color w:val="212529"/>
-          <w:sz w:val="24"/>
-          <w:szCs w:val="24"/>
-        </w:rPr>
-        <w:t xml:space="preserve"> GmbH, Germany; </w:t>
+        <w:t xml:space="preserve">AVL List GmbH, Austria; Robert Bosch GmbH, Germany; Dassault Systèmes, France, Germany, and Sweden; dSPACE GmbH, Germany; </w:t>
       </w:r>
       <w:r>
         <w:rPr>
@@ -2551,7 +2422,7 @@
       </w:r>
     </w:p>
     <w:sectPr>
-      <w:headerReference w:type="first" r:id="rId24"/>
+      <w:headerReference w:type="first" r:id="rId26"/>
       <w:pgSz w:w="12240" w:h="15840"/>
       <w:pgMar w:top="1440" w:right="1440" w:bottom="1440" w:left="1440" w:header="720" w:footer="720" w:gutter="0"/>
       <w:cols w:space="720"/>
@@ -2563,7 +2434,7 @@
 </file>
 
 <file path=word/endnotes.xml><?xml version="1.0" encoding="utf-8"?>
-<w:endnotes xmlns:wpc="http://schemas.microsoft.com/office/word/2010/wordprocessingCanvas" xmlns:cx="http://schemas.microsoft.com/office/drawing/2014/chartex" xmlns:cx1="http://schemas.microsoft.com/office/drawing/2015/9/8/chartex" xmlns:cx2="http://schemas.microsoft.com/office/drawing/2015/10/21/chartex" xmlns:cx3="http://schemas.microsoft.com/office/drawing/2016/5/9/chartex" xmlns:cx4="http://schemas.microsoft.com/office/drawing/2016/5/10/chartex" xmlns:cx5="http://schemas.microsoft.com/office/drawing/2016/5/11/chartex" xmlns:cx6="http://schemas.microsoft.com/office/drawing/2016/5/12/chartex" xmlns:cx7="http://schemas.microsoft.com/office/drawing/2016/5/13/chartex" xmlns:cx8="http://schemas.microsoft.com/office/drawing/2016/5/14/chartex" xmlns:mc="http://schemas.openxmlformats.org/markup-compatibility/2006" xmlns:aink="http://schemas.microsoft.com/office/drawing/2016/ink" xmlns:am3d="http://schemas.microsoft.com/office/drawing/2017/model3d" xmlns:o="urn:schemas-microsoft-com:office:office" xmlns:oel="http://schemas.microsoft.com/office/2019/extlst" xmlns:r="http://schemas.openxmlformats.org/officeDocument/2006/relationships" xmlns:m="http://schemas.openxmlformats.org/officeDocument/2006/math" xmlns:v="urn:schemas-microsoft-com:vml" xmlns:wp14="http://schemas.microsoft.com/office/word/2010/wordprocessingDrawing" xmlns:wp="http://schemas.openxmlformats.org/drawingml/2006/wordprocessingDrawing" xmlns:w10="urn:schemas-microsoft-com:office:word" xmlns:w="http://schemas.openxmlformats.org/wordprocessingml/2006/main" xmlns:w14="http://schemas.microsoft.com/office/word/2010/wordml" xmlns:w15="http://schemas.microsoft.com/office/word/2012/wordml" xmlns:w16cex="http://schemas.microsoft.com/office/word/2018/wordml/cex" xmlns:w16cid="http://schemas.microsoft.com/office/word/2016/wordml/cid" xmlns:w16="http://schemas.microsoft.com/office/word/2018/wordml" xmlns:w16du="http://schemas.microsoft.com/office/word/2023/wordml/word16du" xmlns:w16sdtdh="http://schemas.microsoft.com/office/word/2020/wordml/sdtdatahash" xmlns:w16sdtfl="http://schemas.microsoft.com/office/word/2024/wordml/sdtformatlock" xmlns:w16se="http://schemas.microsoft.com/office/word/2015/wordml/symex" xmlns:wpg="http://schemas.microsoft.com/office/word/2010/wordprocessingGroup" xmlns:wpi="http://schemas.microsoft.com/office/word/2010/wordprocessingInk" xmlns:wne="http://schemas.microsoft.com/office/word/2006/wordml" xmlns:wps="http://schemas.microsoft.com/office/word/2010/wordprocessingShape" mc:Ignorable="w14 w15 w16se w16cid w16 w16cex w16sdtdh w16sdtfl w16du wp14">
+<w:endnotes xmlns:wpc="http://schemas.microsoft.com/office/word/2010/wordprocessingCanvas" xmlns:cx="http://schemas.microsoft.com/office/drawing/2014/chartex" xmlns:cx1="http://schemas.microsoft.com/office/drawing/2015/9/8/chartex" xmlns:cx2="http://schemas.microsoft.com/office/drawing/2015/10/21/chartex" xmlns:cx3="http://schemas.microsoft.com/office/drawing/2016/5/9/chartex" xmlns:cx4="http://schemas.microsoft.com/office/drawing/2016/5/10/chartex" xmlns:cx5="http://schemas.microsoft.com/office/drawing/2016/5/11/chartex" xmlns:cx6="http://schemas.microsoft.com/office/drawing/2016/5/12/chartex" xmlns:cx7="http://schemas.microsoft.com/office/drawing/2016/5/13/chartex" xmlns:cx8="http://schemas.microsoft.com/office/drawing/2016/5/14/chartex" xmlns:mc="http://schemas.openxmlformats.org/markup-compatibility/2006" xmlns:aink="http://schemas.microsoft.com/office/drawing/2016/ink" xmlns:am3d="http://schemas.microsoft.com/office/drawing/2017/model3d" xmlns:o="urn:schemas-microsoft-com:office:office" xmlns:oel="http://schemas.microsoft.com/office/2019/extlst" xmlns:r="http://schemas.openxmlformats.org/officeDocument/2006/relationships" xmlns:m="http://schemas.openxmlformats.org/officeDocument/2006/math" xmlns:v="urn:schemas-microsoft-com:vml" xmlns:wp14="http://schemas.microsoft.com/office/word/2010/wordprocessingDrawing" xmlns:wp="http://schemas.openxmlformats.org/drawingml/2006/wordprocessingDrawing" xmlns:w10="urn:schemas-microsoft-com:office:word" xmlns:w="http://schemas.openxmlformats.org/wordprocessingml/2006/main" xmlns:w14="http://schemas.microsoft.com/office/word/2010/wordml" xmlns:w15="http://schemas.microsoft.com/office/word/2012/wordml" xmlns:w16cex="http://schemas.microsoft.com/office/word/2018/wordml/cex" xmlns:w16cid="http://schemas.microsoft.com/office/word/2016/wordml/cid" xmlns:w16="http://schemas.microsoft.com/office/word/2018/wordml" xmlns:w16du="http://schemas.microsoft.com/office/word/2023/wordml/word16du" xmlns:w16sdtdh="http://schemas.microsoft.com/office/word/2020/wordml/sdtdatahash" xmlns:w16se="http://schemas.microsoft.com/office/word/2015/wordml/symex" xmlns:wpg="http://schemas.microsoft.com/office/word/2010/wordprocessingGroup" xmlns:wpi="http://schemas.microsoft.com/office/word/2010/wordprocessingInk" xmlns:wne="http://schemas.microsoft.com/office/word/2006/wordml" xmlns:wps="http://schemas.microsoft.com/office/word/2010/wordprocessingShape" mc:Ignorable="w14 w15 w16se w16cid w16 w16cex w16sdtdh w16du wp14">
   <w:endnote w:type="separator" w:id="-1">
     <w:p>
       <w:pPr>
@@ -2588,7 +2459,7 @@
 </file>
 
 <file path=word/footnotes.xml><?xml version="1.0" encoding="utf-8"?>
-<w:footnotes xmlns:wpc="http://schemas.microsoft.com/office/word/2010/wordprocessingCanvas" xmlns:cx="http://schemas.microsoft.com/office/drawing/2014/chartex" xmlns:cx1="http://schemas.microsoft.com/office/drawing/2015/9/8/chartex" xmlns:cx2="http://schemas.microsoft.com/office/drawing/2015/10/21/chartex" xmlns:cx3="http://schemas.microsoft.com/office/drawing/2016/5/9/chartex" xmlns:cx4="http://schemas.microsoft.com/office/drawing/2016/5/10/chartex" xmlns:cx5="http://schemas.microsoft.com/office/drawing/2016/5/11/chartex" xmlns:cx6="http://schemas.microsoft.com/office/drawing/2016/5/12/chartex" xmlns:cx7="http://schemas.microsoft.com/office/drawing/2016/5/13/chartex" xmlns:cx8="http://schemas.microsoft.com/office/drawing/2016/5/14/chartex" xmlns:mc="http://schemas.openxmlformats.org/markup-compatibility/2006" xmlns:aink="http://schemas.microsoft.com/office/drawing/2016/ink" xmlns:am3d="http://schemas.microsoft.com/office/drawing/2017/model3d" xmlns:o="urn:schemas-microsoft-com:office:office" xmlns:oel="http://schemas.microsoft.com/office/2019/extlst" xmlns:r="http://schemas.openxmlformats.org/officeDocument/2006/relationships" xmlns:m="http://schemas.openxmlformats.org/officeDocument/2006/math" xmlns:v="urn:schemas-microsoft-com:vml" xmlns:wp14="http://schemas.microsoft.com/office/word/2010/wordprocessingDrawing" xmlns:wp="http://schemas.openxmlformats.org/drawingml/2006/wordprocessingDrawing" xmlns:w10="urn:schemas-microsoft-com:office:word" xmlns:w="http://schemas.openxmlformats.org/wordprocessingml/2006/main" xmlns:w14="http://schemas.microsoft.com/office/word/2010/wordml" xmlns:w15="http://schemas.microsoft.com/office/word/2012/wordml" xmlns:w16cex="http://schemas.microsoft.com/office/word/2018/wordml/cex" xmlns:w16cid="http://schemas.microsoft.com/office/word/2016/wordml/cid" xmlns:w16="http://schemas.microsoft.com/office/word/2018/wordml" xmlns:w16du="http://schemas.microsoft.com/office/word/2023/wordml/word16du" xmlns:w16sdtdh="http://schemas.microsoft.com/office/word/2020/wordml/sdtdatahash" xmlns:w16sdtfl="http://schemas.microsoft.com/office/word/2024/wordml/sdtformatlock" xmlns:w16se="http://schemas.microsoft.com/office/word/2015/wordml/symex" xmlns:wpg="http://schemas.microsoft.com/office/word/2010/wordprocessingGroup" xmlns:wpi="http://schemas.microsoft.com/office/word/2010/wordprocessingInk" xmlns:wne="http://schemas.microsoft.com/office/word/2006/wordml" xmlns:wps="http://schemas.microsoft.com/office/word/2010/wordprocessingShape" mc:Ignorable="w14 w15 w16se w16cid w16 w16cex w16sdtdh w16sdtfl w16du wp14">
+<w:footnotes xmlns:wpc="http://schemas.microsoft.com/office/word/2010/wordprocessingCanvas" xmlns:cx="http://schemas.microsoft.com/office/drawing/2014/chartex" xmlns:cx1="http://schemas.microsoft.com/office/drawing/2015/9/8/chartex" xmlns:cx2="http://schemas.microsoft.com/office/drawing/2015/10/21/chartex" xmlns:cx3="http://schemas.microsoft.com/office/drawing/2016/5/9/chartex" xmlns:cx4="http://schemas.microsoft.com/office/drawing/2016/5/10/chartex" xmlns:cx5="http://schemas.microsoft.com/office/drawing/2016/5/11/chartex" xmlns:cx6="http://schemas.microsoft.com/office/drawing/2016/5/12/chartex" xmlns:cx7="http://schemas.microsoft.com/office/drawing/2016/5/13/chartex" xmlns:cx8="http://schemas.microsoft.com/office/drawing/2016/5/14/chartex" xmlns:mc="http://schemas.openxmlformats.org/markup-compatibility/2006" xmlns:aink="http://schemas.microsoft.com/office/drawing/2016/ink" xmlns:am3d="http://schemas.microsoft.com/office/drawing/2017/model3d" xmlns:o="urn:schemas-microsoft-com:office:office" xmlns:oel="http://schemas.microsoft.com/office/2019/extlst" xmlns:r="http://schemas.openxmlformats.org/officeDocument/2006/relationships" xmlns:m="http://schemas.openxmlformats.org/officeDocument/2006/math" xmlns:v="urn:schemas-microsoft-com:vml" xmlns:wp14="http://schemas.microsoft.com/office/word/2010/wordprocessingDrawing" xmlns:wp="http://schemas.openxmlformats.org/drawingml/2006/wordprocessingDrawing" xmlns:w10="urn:schemas-microsoft-com:office:word" xmlns:w="http://schemas.openxmlformats.org/wordprocessingml/2006/main" xmlns:w14="http://schemas.microsoft.com/office/word/2010/wordml" xmlns:w15="http://schemas.microsoft.com/office/word/2012/wordml" xmlns:w16cex="http://schemas.microsoft.com/office/word/2018/wordml/cex" xmlns:w16cid="http://schemas.microsoft.com/office/word/2016/wordml/cid" xmlns:w16="http://schemas.microsoft.com/office/word/2018/wordml" xmlns:w16du="http://schemas.microsoft.com/office/word/2023/wordml/word16du" xmlns:w16sdtdh="http://schemas.microsoft.com/office/word/2020/wordml/sdtdatahash" xmlns:w16se="http://schemas.microsoft.com/office/word/2015/wordml/symex" xmlns:wpg="http://schemas.microsoft.com/office/word/2010/wordprocessingGroup" xmlns:wpi="http://schemas.microsoft.com/office/word/2010/wordprocessingInk" xmlns:wne="http://schemas.microsoft.com/office/word/2006/wordml" xmlns:wps="http://schemas.microsoft.com/office/word/2010/wordprocessingShape" mc:Ignorable="w14 w15 w16se w16cid w16 w16cex w16sdtdh w16du wp14">
   <w:footnote w:type="separator" w:id="-1">
     <w:p>
       <w:pPr>
@@ -2613,10 +2484,10 @@
 </file>
 
 <file path=word/header1.xml><?xml version="1.0" encoding="utf-8"?>
-<w:hdr xmlns:wpc="http://schemas.microsoft.com/office/word/2010/wordprocessingCanvas" xmlns:cx="http://schemas.microsoft.com/office/drawing/2014/chartex" xmlns:cx1="http://schemas.microsoft.com/office/drawing/2015/9/8/chartex" xmlns:cx2="http://schemas.microsoft.com/office/drawing/2015/10/21/chartex" xmlns:cx3="http://schemas.microsoft.com/office/drawing/2016/5/9/chartex" xmlns:cx4="http://schemas.microsoft.com/office/drawing/2016/5/10/chartex" xmlns:cx5="http://schemas.microsoft.com/office/drawing/2016/5/11/chartex" xmlns:cx6="http://schemas.microsoft.com/office/drawing/2016/5/12/chartex" xmlns:cx7="http://schemas.microsoft.com/office/drawing/2016/5/13/chartex" xmlns:cx8="http://schemas.microsoft.com/office/drawing/2016/5/14/chartex" xmlns:mc="http://schemas.openxmlformats.org/markup-compatibility/2006" xmlns:aink="http://schemas.microsoft.com/office/drawing/2016/ink" xmlns:am3d="http://schemas.microsoft.com/office/drawing/2017/model3d" xmlns:o="urn:schemas-microsoft-com:office:office" xmlns:oel="http://schemas.microsoft.com/office/2019/extlst" xmlns:r="http://schemas.openxmlformats.org/officeDocument/2006/relationships" xmlns:m="http://schemas.openxmlformats.org/officeDocument/2006/math" xmlns:v="urn:schemas-microsoft-com:vml" xmlns:wp14="http://schemas.microsoft.com/office/word/2010/wordprocessingDrawing" xmlns:wp="http://schemas.openxmlformats.org/drawingml/2006/wordprocessingDrawing" xmlns:w10="urn:schemas-microsoft-com:office:word" xmlns:w="http://schemas.openxmlformats.org/wordprocessingml/2006/main" xmlns:w14="http://schemas.microsoft.com/office/word/2010/wordml" xmlns:w15="http://schemas.microsoft.com/office/word/2012/wordml" xmlns:w16cex="http://schemas.microsoft.com/office/word/2018/wordml/cex" xmlns:w16cid="http://schemas.microsoft.com/office/word/2016/wordml/cid" xmlns:w16="http://schemas.microsoft.com/office/word/2018/wordml" xmlns:w16du="http://schemas.microsoft.com/office/word/2023/wordml/word16du" xmlns:w16sdtdh="http://schemas.microsoft.com/office/word/2020/wordml/sdtdatahash" xmlns:w16sdtfl="http://schemas.microsoft.com/office/word/2024/wordml/sdtformatlock" xmlns:w16se="http://schemas.microsoft.com/office/word/2015/wordml/symex" xmlns:wpg="http://schemas.microsoft.com/office/word/2010/wordprocessingGroup" xmlns:wpi="http://schemas.microsoft.com/office/word/2010/wordprocessingInk" xmlns:wne="http://schemas.microsoft.com/office/word/2006/wordml" xmlns:wps="http://schemas.microsoft.com/office/word/2010/wordprocessingShape" mc:Ignorable="w14 w15 w16se w16cid w16 w16cex w16sdtdh w16sdtfl w16du wp14">
+<w:hdr xmlns:wpc="http://schemas.microsoft.com/office/word/2010/wordprocessingCanvas" xmlns:cx="http://schemas.microsoft.com/office/drawing/2014/chartex" xmlns:cx1="http://schemas.microsoft.com/office/drawing/2015/9/8/chartex" xmlns:cx2="http://schemas.microsoft.com/office/drawing/2015/10/21/chartex" xmlns:cx3="http://schemas.microsoft.com/office/drawing/2016/5/9/chartex" xmlns:cx4="http://schemas.microsoft.com/office/drawing/2016/5/10/chartex" xmlns:cx5="http://schemas.microsoft.com/office/drawing/2016/5/11/chartex" xmlns:cx6="http://schemas.microsoft.com/office/drawing/2016/5/12/chartex" xmlns:cx7="http://schemas.microsoft.com/office/drawing/2016/5/13/chartex" xmlns:cx8="http://schemas.microsoft.com/office/drawing/2016/5/14/chartex" xmlns:mc="http://schemas.openxmlformats.org/markup-compatibility/2006" xmlns:aink="http://schemas.microsoft.com/office/drawing/2016/ink" xmlns:am3d="http://schemas.microsoft.com/office/drawing/2017/model3d" xmlns:o="urn:schemas-microsoft-com:office:office" xmlns:oel="http://schemas.microsoft.com/office/2019/extlst" xmlns:r="http://schemas.openxmlformats.org/officeDocument/2006/relationships" xmlns:m="http://schemas.openxmlformats.org/officeDocument/2006/math" xmlns:v="urn:schemas-microsoft-com:vml" xmlns:wp14="http://schemas.microsoft.com/office/word/2010/wordprocessingDrawing" xmlns:wp="http://schemas.openxmlformats.org/drawingml/2006/wordprocessingDrawing" xmlns:w10="urn:schemas-microsoft-com:office:word" xmlns:w="http://schemas.openxmlformats.org/wordprocessingml/2006/main" xmlns:w14="http://schemas.microsoft.com/office/word/2010/wordml" xmlns:w15="http://schemas.microsoft.com/office/word/2012/wordml" xmlns:w16cex="http://schemas.microsoft.com/office/word/2018/wordml/cex" xmlns:w16cid="http://schemas.microsoft.com/office/word/2016/wordml/cid" xmlns:w16="http://schemas.microsoft.com/office/word/2018/wordml" xmlns:w16du="http://schemas.microsoft.com/office/word/2023/wordml/word16du" xmlns:w16sdtdh="http://schemas.microsoft.com/office/word/2020/wordml/sdtdatahash" xmlns:w16se="http://schemas.microsoft.com/office/word/2015/wordml/symex" xmlns:wpg="http://schemas.microsoft.com/office/word/2010/wordprocessingGroup" xmlns:wpi="http://schemas.microsoft.com/office/word/2010/wordprocessingInk" xmlns:wne="http://schemas.microsoft.com/office/word/2006/wordml" xmlns:wps="http://schemas.microsoft.com/office/word/2010/wordprocessingShape" mc:Ignorable="w14 w15 w16se w16cid w16 w16cex w16sdtdh w16du wp14">
   <w:p>
     <w:pPr>
-      <w:pStyle w:val="Kopfzeile"/>
+      <w:pStyle w:val="Header"/>
       <w:jc w:val="right"/>
     </w:pPr>
   </w:p>
@@ -2624,7 +2495,7 @@
 </file>
 
 <file path=word/numbering.xml><?xml version="1.0" encoding="utf-8"?>
-<w:numbering xmlns:wpc="http://schemas.microsoft.com/office/word/2010/wordprocessingCanvas" xmlns:cx="http://schemas.microsoft.com/office/drawing/2014/chartex" xmlns:cx1="http://schemas.microsoft.com/office/drawing/2015/9/8/chartex" xmlns:cx2="http://schemas.microsoft.com/office/drawing/2015/10/21/chartex" xmlns:cx3="http://schemas.microsoft.com/office/drawing/2016/5/9/chartex" xmlns:cx4="http://schemas.microsoft.com/office/drawing/2016/5/10/chartex" xmlns:cx5="http://schemas.microsoft.com/office/drawing/2016/5/11/chartex" xmlns:cx6="http://schemas.microsoft.com/office/drawing/2016/5/12/chartex" xmlns:cx7="http://schemas.microsoft.com/office/drawing/2016/5/13/chartex" xmlns:cx8="http://schemas.microsoft.com/office/drawing/2016/5/14/chartex" xmlns:mc="http://schemas.openxmlformats.org/markup-compatibility/2006" xmlns:aink="http://schemas.microsoft.com/office/drawing/2016/ink" xmlns:am3d="http://schemas.microsoft.com/office/drawing/2017/model3d" xmlns:o="urn:schemas-microsoft-com:office:office" xmlns:oel="http://schemas.microsoft.com/office/2019/extlst" xmlns:r="http://schemas.openxmlformats.org/officeDocument/2006/relationships" xmlns:m="http://schemas.openxmlformats.org/officeDocument/2006/math" xmlns:v="urn:schemas-microsoft-com:vml" xmlns:wp14="http://schemas.microsoft.com/office/word/2010/wordprocessingDrawing" xmlns:wp="http://schemas.openxmlformats.org/drawingml/2006/wordprocessingDrawing" xmlns:w10="urn:schemas-microsoft-com:office:word" xmlns:w="http://schemas.openxmlformats.org/wordprocessingml/2006/main" xmlns:w14="http://schemas.microsoft.com/office/word/2010/wordml" xmlns:w15="http://schemas.microsoft.com/office/word/2012/wordml" xmlns:w16cex="http://schemas.microsoft.com/office/word/2018/wordml/cex" xmlns:w16cid="http://schemas.microsoft.com/office/word/2016/wordml/cid" xmlns:w16="http://schemas.microsoft.com/office/word/2018/wordml" xmlns:w16du="http://schemas.microsoft.com/office/word/2023/wordml/word16du" xmlns:w16sdtdh="http://schemas.microsoft.com/office/word/2020/wordml/sdtdatahash" xmlns:w16sdtfl="http://schemas.microsoft.com/office/word/2024/wordml/sdtformatlock" xmlns:w16se="http://schemas.microsoft.com/office/word/2015/wordml/symex" xmlns:wpg="http://schemas.microsoft.com/office/word/2010/wordprocessingGroup" xmlns:wpi="http://schemas.microsoft.com/office/word/2010/wordprocessingInk" xmlns:wne="http://schemas.microsoft.com/office/word/2006/wordml" xmlns:wps="http://schemas.microsoft.com/office/word/2010/wordprocessingShape" mc:Ignorable="w14 w15 w16se w16cid w16 w16cex w16sdtdh w16sdtfl w16du wp14">
+<w:numbering xmlns:wpc="http://schemas.microsoft.com/office/word/2010/wordprocessingCanvas" xmlns:cx="http://schemas.microsoft.com/office/drawing/2014/chartex" xmlns:cx1="http://schemas.microsoft.com/office/drawing/2015/9/8/chartex" xmlns:cx2="http://schemas.microsoft.com/office/drawing/2015/10/21/chartex" xmlns:cx3="http://schemas.microsoft.com/office/drawing/2016/5/9/chartex" xmlns:cx4="http://schemas.microsoft.com/office/drawing/2016/5/10/chartex" xmlns:cx5="http://schemas.microsoft.com/office/drawing/2016/5/11/chartex" xmlns:cx6="http://schemas.microsoft.com/office/drawing/2016/5/12/chartex" xmlns:cx7="http://schemas.microsoft.com/office/drawing/2016/5/13/chartex" xmlns:cx8="http://schemas.microsoft.com/office/drawing/2016/5/14/chartex" xmlns:mc="http://schemas.openxmlformats.org/markup-compatibility/2006" xmlns:aink="http://schemas.microsoft.com/office/drawing/2016/ink" xmlns:am3d="http://schemas.microsoft.com/office/drawing/2017/model3d" xmlns:o="urn:schemas-microsoft-com:office:office" xmlns:oel="http://schemas.microsoft.com/office/2019/extlst" xmlns:r="http://schemas.openxmlformats.org/officeDocument/2006/relationships" xmlns:m="http://schemas.openxmlformats.org/officeDocument/2006/math" xmlns:v="urn:schemas-microsoft-com:vml" xmlns:wp14="http://schemas.microsoft.com/office/word/2010/wordprocessingDrawing" xmlns:wp="http://schemas.openxmlformats.org/drawingml/2006/wordprocessingDrawing" xmlns:w10="urn:schemas-microsoft-com:office:word" xmlns:w="http://schemas.openxmlformats.org/wordprocessingml/2006/main" xmlns:w14="http://schemas.microsoft.com/office/word/2010/wordml" xmlns:w15="http://schemas.microsoft.com/office/word/2012/wordml" xmlns:w16cex="http://schemas.microsoft.com/office/word/2018/wordml/cex" xmlns:w16cid="http://schemas.microsoft.com/office/word/2016/wordml/cid" xmlns:w16="http://schemas.microsoft.com/office/word/2018/wordml" xmlns:w16du="http://schemas.microsoft.com/office/word/2023/wordml/word16du" xmlns:w16sdtdh="http://schemas.microsoft.com/office/word/2020/wordml/sdtdatahash" xmlns:w16se="http://schemas.microsoft.com/office/word/2015/wordml/symex" xmlns:wpg="http://schemas.microsoft.com/office/word/2010/wordprocessingGroup" xmlns:wpi="http://schemas.microsoft.com/office/word/2010/wordprocessingInk" xmlns:wne="http://schemas.microsoft.com/office/word/2006/wordml" xmlns:wps="http://schemas.microsoft.com/office/word/2010/wordprocessingShape" mc:Ignorable="w14 w15 w16se w16cid w16 w16cex w16sdtdh w16du wp14">
   <w:abstractNum w:abstractNumId="0" w15:restartNumberingAfterBreak="0">
     <w:nsid w:val="75C5661C"/>
     <w:multiLevelType w:val="multilevel"/>
@@ -2781,7 +2652,7 @@
 </file>
 
 <file path=word/styles.xml><?xml version="1.0" encoding="utf-8"?>
-<w:styles xmlns:mc="http://schemas.openxmlformats.org/markup-compatibility/2006" xmlns:r="http://schemas.openxmlformats.org/officeDocument/2006/relationships" xmlns:w="http://schemas.openxmlformats.org/wordprocessingml/2006/main" xmlns:w14="http://schemas.microsoft.com/office/word/2010/wordml" xmlns:w15="http://schemas.microsoft.com/office/word/2012/wordml" xmlns:w16cex="http://schemas.microsoft.com/office/word/2018/wordml/cex" xmlns:w16cid="http://schemas.microsoft.com/office/word/2016/wordml/cid" xmlns:w16="http://schemas.microsoft.com/office/word/2018/wordml" xmlns:w16du="http://schemas.microsoft.com/office/word/2023/wordml/word16du" xmlns:w16sdtdh="http://schemas.microsoft.com/office/word/2020/wordml/sdtdatahash" xmlns:w16sdtfl="http://schemas.microsoft.com/office/word/2024/wordml/sdtformatlock" xmlns:w16se="http://schemas.microsoft.com/office/word/2015/wordml/symex" mc:Ignorable="w14 w15 w16se w16cid w16 w16cex w16sdtdh w16sdtfl w16du">
+<w:styles xmlns:mc="http://schemas.openxmlformats.org/markup-compatibility/2006" xmlns:r="http://schemas.openxmlformats.org/officeDocument/2006/relationships" xmlns:w="http://schemas.openxmlformats.org/wordprocessingml/2006/main" xmlns:w14="http://schemas.microsoft.com/office/word/2010/wordml" xmlns:w15="http://schemas.microsoft.com/office/word/2012/wordml" xmlns:w16cex="http://schemas.microsoft.com/office/word/2018/wordml/cex" xmlns:w16cid="http://schemas.microsoft.com/office/word/2016/wordml/cid" xmlns:w16="http://schemas.microsoft.com/office/word/2018/wordml" xmlns:w16du="http://schemas.microsoft.com/office/word/2023/wordml/word16du" xmlns:w16sdtdh="http://schemas.microsoft.com/office/word/2020/wordml/sdtdatahash" xmlns:w16se="http://schemas.microsoft.com/office/word/2015/wordml/symex" mc:Ignorable="w14 w15 w16se w16cid w16 w16cex w16sdtdh w16du">
   <w:docDefaults>
     <w:rPrDefault>
       <w:rPr>
@@ -3175,14 +3046,14 @@
     <w:lsdException w:name="Unresolved Mention" w:semiHidden="1" w:unhideWhenUsed="1"/>
     <w:lsdException w:name="Smart Link" w:semiHidden="1" w:unhideWhenUsed="1"/>
   </w:latentStyles>
-  <w:style w:type="paragraph" w:default="1" w:styleId="Standard">
+  <w:style w:type="paragraph" w:default="1" w:styleId="Normal">
     <w:name w:val="Normal"/>
     <w:qFormat/>
   </w:style>
-  <w:style w:type="paragraph" w:styleId="berschrift1">
+  <w:style w:type="paragraph" w:styleId="Heading1">
     <w:name w:val="heading 1"/>
-    <w:basedOn w:val="Standard"/>
-    <w:link w:val="berschrift1Zchn"/>
+    <w:basedOn w:val="Normal"/>
+    <w:link w:val="Heading1Char"/>
     <w:uiPriority w:val="9"/>
     <w:qFormat/>
     <w:rsid w:val="00886648"/>
@@ -3199,10 +3070,10 @@
       <w:szCs w:val="48"/>
     </w:rPr>
   </w:style>
-  <w:style w:type="paragraph" w:styleId="berschrift2">
+  <w:style w:type="paragraph" w:styleId="Heading2">
     <w:name w:val="heading 2"/>
-    <w:basedOn w:val="Standard"/>
-    <w:link w:val="berschrift2Zchn"/>
+    <w:basedOn w:val="Normal"/>
+    <w:link w:val="Heading2Char"/>
     <w:uiPriority w:val="9"/>
     <w:qFormat/>
     <w:rsid w:val="00886648"/>
@@ -3218,10 +3089,10 @@
       <w:szCs w:val="36"/>
     </w:rPr>
   </w:style>
-  <w:style w:type="paragraph" w:styleId="berschrift3">
+  <w:style w:type="paragraph" w:styleId="Heading3">
     <w:name w:val="heading 3"/>
-    <w:basedOn w:val="Standard"/>
-    <w:link w:val="berschrift3Zchn"/>
+    <w:basedOn w:val="Normal"/>
+    <w:link w:val="Heading3Char"/>
     <w:uiPriority w:val="9"/>
     <w:qFormat/>
     <w:rsid w:val="00886648"/>
@@ -3237,13 +3108,13 @@
       <w:szCs w:val="27"/>
     </w:rPr>
   </w:style>
-  <w:style w:type="character" w:default="1" w:styleId="Absatz-Standardschriftart">
+  <w:style w:type="character" w:default="1" w:styleId="DefaultParagraphFont">
     <w:name w:val="Default Paragraph Font"/>
     <w:uiPriority w:val="1"/>
     <w:semiHidden/>
     <w:unhideWhenUsed/>
   </w:style>
-  <w:style w:type="table" w:default="1" w:styleId="NormaleTabelle">
+  <w:style w:type="table" w:default="1" w:styleId="TableNormal">
     <w:name w:val="Normal Table"/>
     <w:uiPriority w:val="99"/>
     <w:semiHidden/>
@@ -3258,16 +3129,16 @@
       </w:tblCellMar>
     </w:tblPr>
   </w:style>
-  <w:style w:type="numbering" w:default="1" w:styleId="KeineListe">
+  <w:style w:type="numbering" w:default="1" w:styleId="NoList">
     <w:name w:val="No List"/>
     <w:uiPriority w:val="99"/>
     <w:semiHidden/>
     <w:unhideWhenUsed/>
   </w:style>
-  <w:style w:type="character" w:customStyle="1" w:styleId="berschrift1Zchn">
-    <w:name w:val="Überschrift 1 Zchn"/>
-    <w:basedOn w:val="Absatz-Standardschriftart"/>
-    <w:link w:val="berschrift1"/>
+  <w:style w:type="character" w:customStyle="1" w:styleId="Heading1Char">
+    <w:name w:val="Heading 1 Char"/>
+    <w:basedOn w:val="DefaultParagraphFont"/>
+    <w:link w:val="Heading1"/>
     <w:uiPriority w:val="9"/>
     <w:rsid w:val="00886648"/>
     <w:rPr>
@@ -3279,10 +3150,10 @@
       <w:szCs w:val="48"/>
     </w:rPr>
   </w:style>
-  <w:style w:type="character" w:customStyle="1" w:styleId="berschrift2Zchn">
-    <w:name w:val="Überschrift 2 Zchn"/>
-    <w:basedOn w:val="Absatz-Standardschriftart"/>
-    <w:link w:val="berschrift2"/>
+  <w:style w:type="character" w:customStyle="1" w:styleId="Heading2Char">
+    <w:name w:val="Heading 2 Char"/>
+    <w:basedOn w:val="DefaultParagraphFont"/>
+    <w:link w:val="Heading2"/>
     <w:uiPriority w:val="9"/>
     <w:rsid w:val="00886648"/>
     <w:rPr>
@@ -3293,10 +3164,10 @@
       <w:szCs w:val="36"/>
     </w:rPr>
   </w:style>
-  <w:style w:type="character" w:customStyle="1" w:styleId="berschrift3Zchn">
-    <w:name w:val="Überschrift 3 Zchn"/>
-    <w:basedOn w:val="Absatz-Standardschriftart"/>
-    <w:link w:val="berschrift3"/>
+  <w:style w:type="character" w:customStyle="1" w:styleId="Heading3Char">
+    <w:name w:val="Heading 3 Char"/>
+    <w:basedOn w:val="DefaultParagraphFont"/>
+    <w:link w:val="Heading3"/>
     <w:uiPriority w:val="9"/>
     <w:rsid w:val="00886648"/>
     <w:rPr>
@@ -3307,9 +3178,9 @@
       <w:szCs w:val="27"/>
     </w:rPr>
   </w:style>
-  <w:style w:type="paragraph" w:styleId="StandardWeb">
+  <w:style w:type="paragraph" w:styleId="NormalWeb">
     <w:name w:val="Normal (Web)"/>
-    <w:basedOn w:val="Standard"/>
+    <w:basedOn w:val="Normal"/>
     <w:uiPriority w:val="99"/>
     <w:semiHidden/>
     <w:unhideWhenUsed/>
@@ -3323,9 +3194,9 @@
       <w:szCs w:val="24"/>
     </w:rPr>
   </w:style>
-  <w:style w:type="character" w:styleId="Fett">
+  <w:style w:type="character" w:styleId="Strong">
     <w:name w:val="Strong"/>
-    <w:basedOn w:val="Absatz-Standardschriftart"/>
+    <w:basedOn w:val="DefaultParagraphFont"/>
     <w:uiPriority w:val="22"/>
     <w:qFormat/>
     <w:rsid w:val="00886648"/>
@@ -3336,7 +3207,7 @@
   </w:style>
   <w:style w:type="character" w:styleId="Hyperlink">
     <w:name w:val="Hyperlink"/>
-    <w:basedOn w:val="Absatz-Standardschriftart"/>
+    <w:basedOn w:val="DefaultParagraphFont"/>
     <w:uiPriority w:val="99"/>
     <w:unhideWhenUsed/>
     <w:rsid w:val="00886648"/>
@@ -3345,9 +3216,9 @@
       <w:u w:val="single"/>
     </w:rPr>
   </w:style>
-  <w:style w:type="character" w:styleId="Hervorhebung">
+  <w:style w:type="character" w:styleId="Emphasis">
     <w:name w:val="Emphasis"/>
-    <w:basedOn w:val="Absatz-Standardschriftart"/>
+    <w:basedOn w:val="DefaultParagraphFont"/>
     <w:uiPriority w:val="20"/>
     <w:qFormat/>
     <w:rsid w:val="00886648"/>
@@ -3356,10 +3227,10 @@
       <w:iCs/>
     </w:rPr>
   </w:style>
-  <w:style w:type="paragraph" w:styleId="Kopfzeile">
+  <w:style w:type="paragraph" w:styleId="Header">
     <w:name w:val="header"/>
-    <w:basedOn w:val="Standard"/>
-    <w:link w:val="KopfzeileZchn"/>
+    <w:basedOn w:val="Normal"/>
+    <w:link w:val="HeaderChar"/>
     <w:uiPriority w:val="99"/>
     <w:unhideWhenUsed/>
     <w:rsid w:val="00886648"/>
@@ -3371,17 +3242,17 @@
       <w:spacing w:after="0" w:line="240" w:lineRule="auto"/>
     </w:pPr>
   </w:style>
-  <w:style w:type="character" w:customStyle="1" w:styleId="KopfzeileZchn">
-    <w:name w:val="Kopfzeile Zchn"/>
-    <w:basedOn w:val="Absatz-Standardschriftart"/>
-    <w:link w:val="Kopfzeile"/>
+  <w:style w:type="character" w:customStyle="1" w:styleId="HeaderChar">
+    <w:name w:val="Header Char"/>
+    <w:basedOn w:val="DefaultParagraphFont"/>
+    <w:link w:val="Header"/>
     <w:uiPriority w:val="99"/>
     <w:rsid w:val="00886648"/>
   </w:style>
-  <w:style w:type="paragraph" w:styleId="Fuzeile">
+  <w:style w:type="paragraph" w:styleId="Footer">
     <w:name w:val="footer"/>
-    <w:basedOn w:val="Standard"/>
-    <w:link w:val="FuzeileZchn"/>
+    <w:basedOn w:val="Normal"/>
+    <w:link w:val="FooterChar"/>
     <w:uiPriority w:val="99"/>
     <w:unhideWhenUsed/>
     <w:rsid w:val="00886648"/>
@@ -3393,16 +3264,16 @@
       <w:spacing w:after="0" w:line="240" w:lineRule="auto"/>
     </w:pPr>
   </w:style>
-  <w:style w:type="character" w:customStyle="1" w:styleId="FuzeileZchn">
-    <w:name w:val="Fußzeile Zchn"/>
-    <w:basedOn w:val="Absatz-Standardschriftart"/>
-    <w:link w:val="Fuzeile"/>
+  <w:style w:type="character" w:customStyle="1" w:styleId="FooterChar">
+    <w:name w:val="Footer Char"/>
+    <w:basedOn w:val="DefaultParagraphFont"/>
+    <w:link w:val="Footer"/>
     <w:uiPriority w:val="99"/>
     <w:rsid w:val="00886648"/>
   </w:style>
-  <w:style w:type="character" w:styleId="NichtaufgelsteErwhnung">
+  <w:style w:type="character" w:styleId="UnresolvedMention">
     <w:name w:val="Unresolved Mention"/>
-    <w:basedOn w:val="Absatz-Standardschriftart"/>
+    <w:basedOn w:val="DefaultParagraphFont"/>
     <w:uiPriority w:val="99"/>
     <w:semiHidden/>
     <w:unhideWhenUsed/>
@@ -3412,9 +3283,9 @@
       <w:shd w:val="clear" w:color="auto" w:fill="E1DFDD"/>
     </w:rPr>
   </w:style>
-  <w:style w:type="character" w:styleId="BesuchterLink">
+  <w:style w:type="character" w:styleId="FollowedHyperlink">
     <w:name w:val="FollowedHyperlink"/>
-    <w:basedOn w:val="Absatz-Standardschriftart"/>
+    <w:basedOn w:val="DefaultParagraphFont"/>
     <w:uiPriority w:val="99"/>
     <w:semiHidden/>
     <w:unhideWhenUsed/>

</xml_diff>